<commit_message>
Briefvorschlagliste zum Halbjahr ergänzt
</commit_message>
<xml_diff>
--- a/data/Formulare/Halbjahresbericht/Pädagogische_Konferenz_Protokoll_zum_Halbjahr.docx
+++ b/data/Formulare/Halbjahresbericht/Pädagogische_Konferenz_Protokoll_zum_Halbjahr.docx
@@ -1046,405 +1046,12 @@
         <w:rPr>
           <w:rStyle w:val="Fett"/>
           <w:rFonts w:ascii="Arial" w:hAnsi="Arial" w:cs="Arial"/>
-          <w:b/>
-          <w:sz w:val="20"/>
-          <w:szCs w:val="24"/>
-        </w:rPr>
-      </w:pPr>
-    </w:p>
-    <w:p>
-      <w:pPr>
-        <w:tabs>
-          <w:tab w:val="right" w:pos="3969"/>
-        </w:tabs>
-        <w:spacing w:line="276" w:lineRule="auto"/>
-        <w:contextualSpacing/>
-        <w:rPr>
-          <w:rStyle w:val="Fett"/>
-          <w:rFonts w:ascii="Arial" w:hAnsi="Arial" w:cs="Arial"/>
-          <w:b/>
-          <w:sz w:val="20"/>
-          <w:szCs w:val="24"/>
-        </w:rPr>
-      </w:pPr>
-      <w:r>
-        <w:rPr>
-          <w:rStyle w:val="Fett"/>
-          <w:rFonts w:ascii="Arial" w:hAnsi="Arial" w:cs="Arial"/>
-          <w:b/>
-          <w:sz w:val="20"/>
-          <w:szCs w:val="24"/>
-        </w:rPr>
-        <w:t>Besonderheiten(Probezeiten, Nachhol</w:t>
-      </w:r>
-      <w:r>
-        <w:rPr>
-          <w:rStyle w:val="Fett"/>
-          <w:rFonts w:ascii="Arial" w:hAnsi="Arial" w:cs="Arial"/>
-          <w:b/>
-          <w:sz w:val="20"/>
-          <w:szCs w:val="24"/>
-        </w:rPr>
-        <w:t>fristen</w:t>
-      </w:r>
-      <w:r>
-        <w:rPr>
-          <w:rStyle w:val="Fett"/>
-          <w:rFonts w:ascii="Arial" w:hAnsi="Arial" w:cs="Arial"/>
-          <w:b/>
-          <w:sz w:val="20"/>
-          <w:szCs w:val="24"/>
-        </w:rPr>
-        <w:t>, Gastschüler</w:t>
-      </w:r>
-      <w:r>
-        <w:rPr>
-          <w:rStyle w:val="Fett"/>
-          <w:rFonts w:ascii="Arial" w:hAnsi="Arial" w:cs="Arial"/>
-          <w:b/>
-          <w:sz w:val="20"/>
-          <w:szCs w:val="24"/>
-        </w:rPr>
-        <w:t xml:space="preserve">, </w:t>
-      </w:r>
-      <w:r>
-        <w:rPr>
-          <w:rStyle w:val="Fett"/>
-          <w:rFonts w:ascii="Arial" w:hAnsi="Arial" w:cs="Arial"/>
-          <w:b/>
-          <w:sz w:val="20"/>
-          <w:szCs w:val="24"/>
-        </w:rPr>
-        <w:t xml:space="preserve">freiwilliger Rücktritt usw. </w:t>
-      </w:r>
-      <w:r>
-        <w:rPr>
-          <w:rStyle w:val="Fett"/>
-          <w:rFonts w:ascii="Arial" w:hAnsi="Arial" w:cs="Arial"/>
-          <w:b/>
-          <w:sz w:val="20"/>
-          <w:szCs w:val="24"/>
-        </w:rPr>
-        <w:t>)</w:t>
-      </w:r>
-      <w:r>
-        <w:rPr>
-          <w:rStyle w:val="Fett"/>
-          <w:rFonts w:ascii="Arial" w:hAnsi="Arial" w:cs="Arial"/>
-          <w:b/>
-          <w:sz w:val="20"/>
-          <w:szCs w:val="24"/>
-        </w:rPr>
-        <w:t>:</w:t>
-      </w:r>
-    </w:p>
-    <w:p>
-      <w:pPr>
-        <w:tabs>
-          <w:tab w:val="right" w:pos="3969"/>
-        </w:tabs>
-        <w:spacing w:line="276" w:lineRule="auto"/>
-        <w:contextualSpacing/>
-        <w:rPr>
-          <w:rStyle w:val="Fett"/>
-          <w:rFonts w:ascii="Arial" w:hAnsi="Arial" w:cs="Arial"/>
-          <w:sz w:val="20"/>
-          <w:szCs w:val="24"/>
-        </w:rPr>
-      </w:pPr>
-      <w:r>
-        <w:rPr>
-          <w:rStyle w:val="Fett"/>
-          <w:rFonts w:ascii="Arial" w:hAnsi="Arial" w:cs="Arial"/>
-          <w:sz w:val="20"/>
-          <w:szCs w:val="24"/>
-          <w:highlight w:val="yellow"/>
-        </w:rPr>
-        <w:t>Keine</w:t>
-      </w:r>
-    </w:p>
-    <w:tbl>
-      <w:tblPr>
-        <w:tblStyle w:val="Tabellenraster"/>
-        <w:tblW w:w="0" w:type="auto"/>
-        <w:tblLook w:val="04A0" w:firstRow="1" w:lastRow="0" w:firstColumn="1" w:lastColumn="0" w:noHBand="0" w:noVBand="1"/>
-      </w:tblPr>
-      <w:tblGrid>
-        <w:gridCol w:w="2660"/>
-        <w:gridCol w:w="7087"/>
-      </w:tblGrid>
-      <w:tr>
-        <w:tc>
-          <w:tcPr>
-            <w:tcW w:w="2660" w:type="dxa"/>
-            <w:vAlign w:val="center"/>
-          </w:tcPr>
-          <w:p>
-            <w:pPr>
-              <w:tabs>
-                <w:tab w:val="right" w:pos="3969"/>
-              </w:tabs>
-              <w:spacing w:line="276" w:lineRule="auto"/>
-              <w:contextualSpacing/>
-              <w:rPr>
-                <w:rFonts w:ascii="Arial" w:hAnsi="Arial" w:cs="Arial"/>
-                <w:b/>
-                <w:bCs/>
-                <w:sz w:val="20"/>
-                <w:szCs w:val="24"/>
-              </w:rPr>
-            </w:pPr>
-            <w:r>
-              <w:rPr>
-                <w:rFonts w:ascii="Arial" w:hAnsi="Arial" w:cs="Arial"/>
-                <w:b/>
-                <w:bCs/>
-                <w:sz w:val="20"/>
-                <w:szCs w:val="24"/>
-              </w:rPr>
-              <w:t>Name</w:t>
-            </w:r>
-          </w:p>
-        </w:tc>
-        <w:tc>
-          <w:tcPr>
-            <w:tcW w:w="7087" w:type="dxa"/>
-            <w:vAlign w:val="center"/>
-          </w:tcPr>
-          <w:p>
-            <w:pPr>
-              <w:tabs>
-                <w:tab w:val="right" w:pos="3969"/>
-              </w:tabs>
-              <w:spacing w:line="276" w:lineRule="auto"/>
-              <w:contextualSpacing/>
-              <w:rPr>
-                <w:rFonts w:ascii="Arial" w:hAnsi="Arial" w:cs="Arial"/>
-                <w:b/>
-                <w:bCs/>
-                <w:sz w:val="20"/>
-                <w:szCs w:val="24"/>
-              </w:rPr>
-            </w:pPr>
-            <w:r>
-              <w:rPr>
-                <w:rFonts w:ascii="Arial" w:hAnsi="Arial" w:cs="Arial"/>
-                <w:b/>
-                <w:bCs/>
-                <w:sz w:val="20"/>
-                <w:szCs w:val="24"/>
-              </w:rPr>
-              <w:t>Besonderheit</w:t>
-            </w:r>
-          </w:p>
-        </w:tc>
-      </w:tr>
-      <w:tr>
-        <w:tc>
-          <w:tcPr>
-            <w:tcW w:w="2660" w:type="dxa"/>
-            <w:vAlign w:val="center"/>
-          </w:tcPr>
-          <w:p>
-            <w:pPr>
-              <w:tabs>
-                <w:tab w:val="right" w:pos="3969"/>
-              </w:tabs>
-              <w:spacing w:line="276" w:lineRule="auto"/>
-              <w:contextualSpacing/>
-              <w:rPr>
-                <w:rFonts w:ascii="Arial" w:hAnsi="Arial" w:cs="Arial"/>
-                <w:bCs/>
-                <w:sz w:val="20"/>
-                <w:szCs w:val="24"/>
-              </w:rPr>
-            </w:pPr>
-          </w:p>
-        </w:tc>
-        <w:tc>
-          <w:tcPr>
-            <w:tcW w:w="7087" w:type="dxa"/>
-            <w:vAlign w:val="center"/>
-          </w:tcPr>
-          <w:p>
-            <w:pPr>
-              <w:tabs>
-                <w:tab w:val="right" w:pos="3969"/>
-              </w:tabs>
-              <w:spacing w:line="276" w:lineRule="auto"/>
-              <w:contextualSpacing/>
-              <w:rPr>
-                <w:rFonts w:ascii="Arial" w:hAnsi="Arial" w:cs="Arial"/>
-                <w:bCs/>
-                <w:sz w:val="20"/>
-                <w:szCs w:val="24"/>
-              </w:rPr>
-            </w:pPr>
-          </w:p>
-        </w:tc>
-      </w:tr>
-      <w:tr>
-        <w:tc>
-          <w:tcPr>
-            <w:tcW w:w="2660" w:type="dxa"/>
-            <w:vAlign w:val="center"/>
-          </w:tcPr>
-          <w:p>
-            <w:pPr>
-              <w:tabs>
-                <w:tab w:val="right" w:pos="3969"/>
-              </w:tabs>
-              <w:spacing w:line="276" w:lineRule="auto"/>
-              <w:contextualSpacing/>
-              <w:rPr>
-                <w:rFonts w:ascii="Arial" w:hAnsi="Arial" w:cs="Arial"/>
-                <w:bCs/>
-                <w:sz w:val="20"/>
-                <w:szCs w:val="24"/>
-              </w:rPr>
-            </w:pPr>
-          </w:p>
-        </w:tc>
-        <w:tc>
-          <w:tcPr>
-            <w:tcW w:w="7087" w:type="dxa"/>
-            <w:vAlign w:val="center"/>
-          </w:tcPr>
-          <w:p>
-            <w:pPr>
-              <w:tabs>
-                <w:tab w:val="right" w:pos="3969"/>
-              </w:tabs>
-              <w:spacing w:line="276" w:lineRule="auto"/>
-              <w:contextualSpacing/>
-              <w:rPr>
-                <w:rFonts w:ascii="Arial" w:hAnsi="Arial" w:cs="Arial"/>
-                <w:bCs/>
-                <w:sz w:val="20"/>
-                <w:szCs w:val="24"/>
-              </w:rPr>
-            </w:pPr>
-          </w:p>
-        </w:tc>
-      </w:tr>
-      <w:tr>
-        <w:tc>
-          <w:tcPr>
-            <w:tcW w:w="2660" w:type="dxa"/>
-            <w:vAlign w:val="center"/>
-          </w:tcPr>
-          <w:p>
-            <w:pPr>
-              <w:tabs>
-                <w:tab w:val="right" w:pos="3969"/>
-              </w:tabs>
-              <w:spacing w:line="276" w:lineRule="auto"/>
-              <w:contextualSpacing/>
-              <w:rPr>
-                <w:rFonts w:ascii="Arial" w:hAnsi="Arial" w:cs="Arial"/>
-                <w:bCs/>
-                <w:sz w:val="20"/>
-                <w:szCs w:val="24"/>
-              </w:rPr>
-            </w:pPr>
-          </w:p>
-        </w:tc>
-        <w:tc>
-          <w:tcPr>
-            <w:tcW w:w="7087" w:type="dxa"/>
-            <w:vAlign w:val="center"/>
-          </w:tcPr>
-          <w:p>
-            <w:pPr>
-              <w:tabs>
-                <w:tab w:val="right" w:pos="3969"/>
-              </w:tabs>
-              <w:spacing w:line="276" w:lineRule="auto"/>
-              <w:contextualSpacing/>
-              <w:rPr>
-                <w:rFonts w:ascii="Arial" w:hAnsi="Arial" w:cs="Arial"/>
-                <w:bCs/>
-                <w:sz w:val="20"/>
-                <w:szCs w:val="24"/>
-              </w:rPr>
-            </w:pPr>
-          </w:p>
-        </w:tc>
-      </w:tr>
-      <w:tr>
-        <w:tc>
-          <w:tcPr>
-            <w:tcW w:w="2660" w:type="dxa"/>
-            <w:vAlign w:val="center"/>
-          </w:tcPr>
-          <w:p>
-            <w:pPr>
-              <w:tabs>
-                <w:tab w:val="right" w:pos="3969"/>
-              </w:tabs>
-              <w:spacing w:line="276" w:lineRule="auto"/>
-              <w:contextualSpacing/>
-              <w:rPr>
-                <w:rFonts w:ascii="Arial" w:hAnsi="Arial" w:cs="Arial"/>
-                <w:bCs/>
-                <w:sz w:val="20"/>
-                <w:szCs w:val="24"/>
-              </w:rPr>
-            </w:pPr>
-          </w:p>
-        </w:tc>
-        <w:tc>
-          <w:tcPr>
-            <w:tcW w:w="7087" w:type="dxa"/>
-            <w:vAlign w:val="center"/>
-          </w:tcPr>
-          <w:p>
-            <w:pPr>
-              <w:tabs>
-                <w:tab w:val="right" w:pos="3969"/>
-              </w:tabs>
-              <w:spacing w:line="276" w:lineRule="auto"/>
-              <w:contextualSpacing/>
-              <w:rPr>
-                <w:rFonts w:ascii="Arial" w:hAnsi="Arial" w:cs="Arial"/>
-                <w:bCs/>
-                <w:sz w:val="20"/>
-                <w:szCs w:val="24"/>
-              </w:rPr>
-            </w:pPr>
-          </w:p>
-        </w:tc>
-      </w:tr>
-    </w:tbl>
-    <w:p>
-      <w:pPr>
-        <w:tabs>
-          <w:tab w:val="right" w:pos="3969"/>
-        </w:tabs>
-        <w:spacing w:line="276" w:lineRule="auto"/>
-        <w:contextualSpacing/>
-        <w:rPr>
-          <w:rStyle w:val="Fett"/>
-          <w:rFonts w:ascii="Arial" w:hAnsi="Arial" w:cs="Arial"/>
-          <w:sz w:val="20"/>
-          <w:szCs w:val="24"/>
-        </w:rPr>
-      </w:pPr>
-    </w:p>
-    <w:p>
-      <w:pPr>
-        <w:tabs>
-          <w:tab w:val="right" w:pos="3969"/>
-        </w:tabs>
-        <w:spacing w:line="276" w:lineRule="auto"/>
-        <w:contextualSpacing/>
-        <w:rPr>
-          <w:rStyle w:val="Fett"/>
-          <w:rFonts w:ascii="Arial" w:hAnsi="Arial" w:cs="Arial"/>
           <w:sz w:val="24"/>
           <w:szCs w:val="24"/>
         </w:rPr>
       </w:pPr>
+      <w:bookmarkStart w:id="0" w:name="_GoBack"/>
+      <w:bookmarkEnd w:id="0"/>
     </w:p>
     <w:p>
       <w:pPr>
@@ -2012,894 +1619,69 @@
           <w:lang w:eastAsia="de-DE"/>
         </w:rPr>
         <w:lastRenderedPageBreak/>
-        <w:t>Besprechung von Einzelfällen</w:t>
-      </w:r>
-      <w:r>
-        <w:rPr>
-          <w:rFonts w:ascii="Arial" w:eastAsia="Times New Roman" w:hAnsi="Arial" w:cs="Arial"/>
-          <w:b/>
-          <w:noProof/>
-          <w:spacing w:val="0"/>
-          <w:sz w:val="20"/>
-          <w:szCs w:val="20"/>
-          <w:lang w:eastAsia="de-DE"/>
-        </w:rPr>
-        <w:br/>
-      </w:r>
-    </w:p>
-    <w:p>
-      <w:pPr>
-        <w:numPr>
-          <w:ilvl w:val="1"/>
-          <w:numId w:val="2"/>
-        </w:numPr>
+        <w:t xml:space="preserve">Besprechung von </w:t>
+      </w:r>
+      <w:r>
+        <w:rPr>
+          <w:rFonts w:ascii="Arial" w:eastAsia="Times New Roman" w:hAnsi="Arial" w:cs="Arial"/>
+          <w:b/>
+          <w:noProof/>
+          <w:spacing w:val="0"/>
+          <w:sz w:val="28"/>
+          <w:szCs w:val="20"/>
+          <w:lang w:eastAsia="de-DE"/>
+        </w:rPr>
+        <w:t>Besonderheiten</w:t>
+      </w:r>
+    </w:p>
+    <w:p>
+      <w:pPr>
         <w:spacing w:after="0" w:line="240" w:lineRule="auto"/>
-        <w:ind w:left="567" w:hanging="283"/>
-        <w:contextualSpacing/>
-        <w:rPr>
-          <w:rFonts w:ascii="Arial" w:eastAsia="Times New Roman" w:hAnsi="Arial" w:cs="Arial"/>
-          <w:b/>
-          <w:noProof/>
-          <w:spacing w:val="0"/>
-          <w:sz w:val="20"/>
-          <w:szCs w:val="20"/>
-          <w:lang w:eastAsia="de-DE"/>
-        </w:rPr>
-      </w:pPr>
-      <w:r>
-        <w:rPr>
-          <w:rFonts w:ascii="Arial" w:eastAsia="Times New Roman" w:hAnsi="Arial" w:cs="Arial"/>
-          <w:b/>
-          <w:noProof/>
-          <w:spacing w:val="0"/>
-          <w:sz w:val="20"/>
-          <w:szCs w:val="20"/>
-          <w:lang w:eastAsia="de-DE"/>
-        </w:rPr>
-        <w:t>Gefährdung/Gefahr der Abweisung</w:t>
-      </w:r>
-      <w:r>
-        <w:rPr>
-          <w:rFonts w:ascii="Arial" w:eastAsia="Times New Roman" w:hAnsi="Arial" w:cs="Arial"/>
-          <w:b/>
-          <w:noProof/>
-          <w:spacing w:val="0"/>
-          <w:sz w:val="20"/>
-          <w:szCs w:val="20"/>
-          <w:lang w:eastAsia="de-DE"/>
-        </w:rPr>
-        <w:br/>
-      </w:r>
-    </w:p>
-    <w:tbl>
-      <w:tblPr>
-        <w:tblStyle w:val="Tabellenraster1"/>
-        <w:tblW w:w="10564" w:type="dxa"/>
-        <w:tblLayout w:type="fixed"/>
-        <w:tblLook w:val="04A0" w:firstRow="1" w:lastRow="0" w:firstColumn="1" w:lastColumn="0" w:noHBand="0" w:noVBand="1"/>
-      </w:tblPr>
-      <w:tblGrid>
-        <w:gridCol w:w="534"/>
-        <w:gridCol w:w="1100"/>
-        <w:gridCol w:w="1026"/>
-        <w:gridCol w:w="709"/>
-        <w:gridCol w:w="992"/>
-        <w:gridCol w:w="992"/>
-        <w:gridCol w:w="1134"/>
-        <w:gridCol w:w="1559"/>
-        <w:gridCol w:w="1526"/>
-        <w:gridCol w:w="992"/>
-      </w:tblGrid>
-      <w:tr>
-        <w:tc>
-          <w:tcPr>
-            <w:tcW w:w="534" w:type="dxa"/>
-          </w:tcPr>
-          <w:p>
-            <w:pPr>
-              <w:spacing w:after="0" w:line="240" w:lineRule="auto"/>
-              <w:rPr>
-                <w:rFonts w:ascii="Arial" w:hAnsi="Arial" w:cs="Arial"/>
-                <w:b/>
-                <w:noProof/>
-                <w:spacing w:val="0"/>
-                <w:sz w:val="16"/>
-              </w:rPr>
-            </w:pPr>
-          </w:p>
-        </w:tc>
-        <w:tc>
-          <w:tcPr>
-            <w:tcW w:w="1100" w:type="dxa"/>
-          </w:tcPr>
-          <w:p>
-            <w:pPr>
-              <w:spacing w:after="0" w:line="240" w:lineRule="auto"/>
-              <w:rPr>
-                <w:rFonts w:ascii="Arial" w:hAnsi="Arial" w:cs="Arial"/>
-                <w:b/>
-                <w:noProof/>
-                <w:spacing w:val="0"/>
-                <w:sz w:val="16"/>
-              </w:rPr>
-            </w:pPr>
-          </w:p>
-        </w:tc>
-        <w:tc>
-          <w:tcPr>
-            <w:tcW w:w="2727" w:type="dxa"/>
-            <w:gridSpan w:val="3"/>
-          </w:tcPr>
-          <w:p>
-            <w:pPr>
-              <w:spacing w:after="0" w:line="240" w:lineRule="auto"/>
-              <w:jc w:val="center"/>
-              <w:rPr>
-                <w:rFonts w:ascii="Arial" w:hAnsi="Arial" w:cs="Arial"/>
-                <w:b/>
-                <w:noProof/>
-                <w:spacing w:val="0"/>
-                <w:sz w:val="16"/>
-              </w:rPr>
-            </w:pPr>
-            <w:r>
-              <w:rPr>
-                <w:rFonts w:ascii="Arial" w:hAnsi="Arial" w:cs="Arial"/>
-                <w:b/>
-                <w:noProof/>
-                <w:spacing w:val="0"/>
-                <w:sz w:val="16"/>
-              </w:rPr>
-              <w:t>Gefährdung</w:t>
-            </w:r>
-          </w:p>
-        </w:tc>
-        <w:tc>
-          <w:tcPr>
-            <w:tcW w:w="2126" w:type="dxa"/>
-            <w:gridSpan w:val="2"/>
-          </w:tcPr>
-          <w:p>
-            <w:pPr>
-              <w:spacing w:after="0" w:line="240" w:lineRule="auto"/>
-              <w:jc w:val="center"/>
-              <w:rPr>
-                <w:rFonts w:ascii="Arial" w:hAnsi="Arial" w:cs="Arial"/>
-                <w:b/>
-                <w:noProof/>
-                <w:spacing w:val="0"/>
-                <w:sz w:val="16"/>
-              </w:rPr>
-            </w:pPr>
-            <w:r>
-              <w:rPr>
-                <w:rFonts w:ascii="Arial" w:hAnsi="Arial" w:cs="Arial"/>
-                <w:b/>
-                <w:noProof/>
-                <w:spacing w:val="0"/>
-                <w:sz w:val="16"/>
-              </w:rPr>
-              <w:t>Gefahr der Abweisung</w:t>
-            </w:r>
-          </w:p>
-        </w:tc>
-        <w:tc>
-          <w:tcPr>
-            <w:tcW w:w="1559" w:type="dxa"/>
-          </w:tcPr>
-          <w:p>
-            <w:pPr>
-              <w:spacing w:after="0" w:line="240" w:lineRule="auto"/>
-              <w:jc w:val="center"/>
-              <w:rPr>
-                <w:rFonts w:ascii="Arial" w:hAnsi="Arial" w:cs="Arial"/>
-                <w:b/>
-                <w:noProof/>
-                <w:spacing w:val="0"/>
-                <w:sz w:val="16"/>
-              </w:rPr>
-            </w:pPr>
-          </w:p>
-        </w:tc>
-        <w:tc>
-          <w:tcPr>
-            <w:tcW w:w="1526" w:type="dxa"/>
-          </w:tcPr>
-          <w:p>
-            <w:pPr>
-              <w:spacing w:after="0" w:line="240" w:lineRule="auto"/>
-              <w:jc w:val="center"/>
-              <w:rPr>
-                <w:rFonts w:ascii="Arial" w:hAnsi="Arial" w:cs="Arial"/>
-                <w:b/>
-                <w:noProof/>
-                <w:spacing w:val="0"/>
-                <w:sz w:val="16"/>
-              </w:rPr>
-            </w:pPr>
-          </w:p>
-        </w:tc>
-        <w:tc>
-          <w:tcPr>
-            <w:tcW w:w="992" w:type="dxa"/>
-          </w:tcPr>
-          <w:p>
-            <w:pPr>
-              <w:spacing w:after="0" w:line="240" w:lineRule="auto"/>
-              <w:jc w:val="center"/>
-              <w:rPr>
-                <w:rFonts w:ascii="Arial" w:hAnsi="Arial" w:cs="Arial"/>
-                <w:b/>
-                <w:noProof/>
-                <w:spacing w:val="0"/>
-                <w:sz w:val="16"/>
-              </w:rPr>
-            </w:pPr>
-          </w:p>
-        </w:tc>
-      </w:tr>
-      <w:tr>
-        <w:tc>
-          <w:tcPr>
-            <w:tcW w:w="534" w:type="dxa"/>
-          </w:tcPr>
-          <w:p>
-            <w:pPr>
-              <w:spacing w:after="0" w:line="240" w:lineRule="auto"/>
-              <w:rPr>
-                <w:rFonts w:ascii="Arial" w:hAnsi="Arial" w:cs="Arial"/>
-                <w:b/>
-                <w:noProof/>
-                <w:spacing w:val="0"/>
-                <w:sz w:val="16"/>
-              </w:rPr>
-            </w:pPr>
-            <w:r>
-              <w:rPr>
-                <w:rFonts w:ascii="Arial" w:hAnsi="Arial" w:cs="Arial"/>
-                <w:b/>
-                <w:noProof/>
-                <w:spacing w:val="0"/>
-                <w:sz w:val="16"/>
-              </w:rPr>
-              <w:t>Nr</w:t>
-            </w:r>
-          </w:p>
-        </w:tc>
-        <w:tc>
-          <w:tcPr>
-            <w:tcW w:w="1100" w:type="dxa"/>
-          </w:tcPr>
-          <w:p>
-            <w:pPr>
-              <w:spacing w:after="0" w:line="240" w:lineRule="auto"/>
-              <w:rPr>
-                <w:rFonts w:ascii="Arial" w:hAnsi="Arial" w:cs="Arial"/>
-                <w:b/>
-                <w:noProof/>
-                <w:spacing w:val="0"/>
-                <w:sz w:val="16"/>
-              </w:rPr>
-            </w:pPr>
-            <w:r>
-              <w:rPr>
-                <w:rFonts w:ascii="Arial" w:hAnsi="Arial" w:cs="Arial"/>
-                <w:b/>
-                <w:noProof/>
-                <w:spacing w:val="0"/>
-                <w:sz w:val="16"/>
-              </w:rPr>
-              <w:t>Name</w:t>
-            </w:r>
-          </w:p>
-        </w:tc>
-        <w:tc>
-          <w:tcPr>
-            <w:tcW w:w="1026" w:type="dxa"/>
-            <w:vAlign w:val="center"/>
-          </w:tcPr>
-          <w:p>
-            <w:pPr>
-              <w:spacing w:after="0" w:line="240" w:lineRule="auto"/>
-              <w:rPr>
-                <w:rFonts w:ascii="Arial" w:hAnsi="Arial" w:cs="Arial"/>
-                <w:b/>
-                <w:noProof/>
-                <w:spacing w:val="0"/>
-                <w:sz w:val="16"/>
-              </w:rPr>
-            </w:pPr>
-            <w:r>
-              <w:rPr>
-                <w:rFonts w:ascii="Arial" w:hAnsi="Arial" w:cs="Arial"/>
-                <w:b/>
-                <w:noProof/>
-                <w:spacing w:val="0"/>
-                <w:sz w:val="16"/>
-              </w:rPr>
-              <w:t>sehr gef.</w:t>
-            </w:r>
-          </w:p>
-        </w:tc>
-        <w:tc>
-          <w:tcPr>
-            <w:tcW w:w="709" w:type="dxa"/>
-            <w:vAlign w:val="center"/>
-          </w:tcPr>
-          <w:p>
-            <w:pPr>
-              <w:spacing w:after="0" w:line="240" w:lineRule="auto"/>
-              <w:rPr>
-                <w:rFonts w:ascii="Arial" w:hAnsi="Arial" w:cs="Arial"/>
-                <w:b/>
-                <w:noProof/>
-                <w:spacing w:val="0"/>
-                <w:sz w:val="16"/>
-              </w:rPr>
-            </w:pPr>
-            <w:r>
-              <w:rPr>
-                <w:rFonts w:ascii="Arial" w:hAnsi="Arial" w:cs="Arial"/>
-                <w:b/>
-                <w:noProof/>
-                <w:spacing w:val="0"/>
-                <w:sz w:val="16"/>
-              </w:rPr>
-              <w:t>gef.</w:t>
-            </w:r>
-          </w:p>
-        </w:tc>
-        <w:tc>
-          <w:tcPr>
-            <w:tcW w:w="992" w:type="dxa"/>
-            <w:vAlign w:val="center"/>
-          </w:tcPr>
-          <w:p>
-            <w:pPr>
-              <w:spacing w:after="0" w:line="240" w:lineRule="auto"/>
-              <w:rPr>
-                <w:rFonts w:ascii="Arial" w:hAnsi="Arial" w:cs="Arial"/>
-                <w:b/>
-                <w:noProof/>
-                <w:spacing w:val="0"/>
-                <w:sz w:val="16"/>
-              </w:rPr>
-            </w:pPr>
-            <w:r>
-              <w:rPr>
-                <w:rFonts w:ascii="Arial" w:hAnsi="Arial" w:cs="Arial"/>
-                <w:b/>
-                <w:noProof/>
-                <w:spacing w:val="0"/>
-                <w:sz w:val="16"/>
-              </w:rPr>
-              <w:t>bei weit. Abs. der Leist. gef.</w:t>
-            </w:r>
-          </w:p>
-        </w:tc>
-        <w:tc>
-          <w:tcPr>
-            <w:tcW w:w="992" w:type="dxa"/>
-            <w:vAlign w:val="center"/>
-          </w:tcPr>
-          <w:p>
-            <w:pPr>
-              <w:spacing w:after="0" w:line="240" w:lineRule="auto"/>
-              <w:rPr>
-                <w:rFonts w:ascii="Arial" w:hAnsi="Arial" w:cs="Arial"/>
-                <w:b/>
-                <w:noProof/>
-                <w:spacing w:val="0"/>
-                <w:sz w:val="16"/>
-              </w:rPr>
-            </w:pPr>
-            <w:r>
-              <w:rPr>
-                <w:rFonts w:ascii="Arial" w:hAnsi="Arial" w:cs="Arial"/>
-                <w:b/>
-                <w:noProof/>
-                <w:spacing w:val="0"/>
-                <w:sz w:val="16"/>
-              </w:rPr>
-              <w:t>Art. 53 Abs. 3 BayEUG</w:t>
-            </w:r>
-          </w:p>
-        </w:tc>
-        <w:tc>
-          <w:tcPr>
-            <w:tcW w:w="1134" w:type="dxa"/>
-            <w:vAlign w:val="center"/>
-          </w:tcPr>
-          <w:p>
-            <w:pPr>
-              <w:spacing w:after="0" w:line="240" w:lineRule="auto"/>
-              <w:rPr>
-                <w:rFonts w:ascii="Arial" w:hAnsi="Arial" w:cs="Arial"/>
-                <w:b/>
-                <w:noProof/>
-                <w:spacing w:val="0"/>
-                <w:sz w:val="16"/>
-              </w:rPr>
-            </w:pPr>
-            <w:r>
-              <w:rPr>
-                <w:rFonts w:ascii="Arial" w:hAnsi="Arial" w:cs="Arial"/>
-                <w:b/>
-                <w:noProof/>
-                <w:spacing w:val="0"/>
-                <w:sz w:val="16"/>
-              </w:rPr>
-              <w:t>Art. 55 Abs. 1 BayEUG i.V.m. § 14 GSO</w:t>
-            </w:r>
-          </w:p>
-        </w:tc>
-        <w:tc>
-          <w:tcPr>
-            <w:tcW w:w="1559" w:type="dxa"/>
-          </w:tcPr>
-          <w:p>
-            <w:pPr>
-              <w:spacing w:after="0" w:line="240" w:lineRule="auto"/>
-              <w:rPr>
-                <w:rFonts w:ascii="Arial" w:hAnsi="Arial" w:cs="Arial"/>
-                <w:b/>
-                <w:noProof/>
-                <w:spacing w:val="0"/>
-                <w:sz w:val="16"/>
-              </w:rPr>
-            </w:pPr>
-            <w:r>
-              <w:rPr>
-                <w:rFonts w:ascii="Arial" w:hAnsi="Arial" w:cs="Arial"/>
-                <w:b/>
-                <w:noProof/>
-                <w:spacing w:val="0"/>
-                <w:sz w:val="16"/>
-              </w:rPr>
-              <w:t>Note 4,51 – 6,00 in:</w:t>
-            </w:r>
-          </w:p>
-        </w:tc>
-        <w:tc>
-          <w:tcPr>
-            <w:tcW w:w="1526" w:type="dxa"/>
-          </w:tcPr>
-          <w:p>
-            <w:pPr>
-              <w:spacing w:after="0" w:line="240" w:lineRule="auto"/>
-              <w:rPr>
-                <w:rFonts w:ascii="Arial" w:hAnsi="Arial" w:cs="Arial"/>
-                <w:b/>
-                <w:noProof/>
-                <w:spacing w:val="0"/>
-                <w:sz w:val="16"/>
-              </w:rPr>
-            </w:pPr>
-            <w:r>
-              <w:rPr>
-                <w:rFonts w:ascii="Arial" w:hAnsi="Arial" w:cs="Arial"/>
-                <w:b/>
-                <w:noProof/>
-                <w:spacing w:val="0"/>
-                <w:sz w:val="16"/>
-              </w:rPr>
-              <w:t>Note 4,30 – 4,50 in:</w:t>
-            </w:r>
-          </w:p>
-        </w:tc>
-        <w:tc>
-          <w:tcPr>
-            <w:tcW w:w="992" w:type="dxa"/>
-          </w:tcPr>
-          <w:p>
-            <w:pPr>
-              <w:spacing w:after="0" w:line="240" w:lineRule="auto"/>
-              <w:rPr>
-                <w:rFonts w:ascii="Arial" w:hAnsi="Arial" w:cs="Arial"/>
-                <w:b/>
-                <w:noProof/>
-                <w:spacing w:val="0"/>
-                <w:sz w:val="16"/>
-              </w:rPr>
-            </w:pPr>
-            <w:r>
-              <w:rPr>
-                <w:rFonts w:ascii="Arial" w:hAnsi="Arial" w:cs="Arial"/>
-                <w:b/>
-                <w:noProof/>
-                <w:spacing w:val="0"/>
-                <w:sz w:val="16"/>
-              </w:rPr>
-              <w:t>Empf. (Kürzel)</w:t>
-            </w:r>
-          </w:p>
-        </w:tc>
-      </w:tr>
-      <w:tr>
-        <w:tc>
-          <w:tcPr>
-            <w:tcW w:w="534" w:type="dxa"/>
-          </w:tcPr>
-          <w:p>
-            <w:pPr>
-              <w:spacing w:after="0" w:line="240" w:lineRule="auto"/>
-              <w:rPr>
-                <w:rStyle w:val="Fett"/>
-                <w:rFonts w:ascii="Arial" w:hAnsi="Arial" w:cs="Arial"/>
-                <w:b/>
-                <w:sz w:val="16"/>
-                <w:szCs w:val="16"/>
-              </w:rPr>
-            </w:pPr>
-            <w:r>
-              <w:rPr>
-                <w:rStyle w:val="Fett"/>
-                <w:rFonts w:ascii="Arial" w:hAnsi="Arial" w:cs="Arial"/>
-                <w:b/>
-                <w:sz w:val="16"/>
-                <w:szCs w:val="16"/>
-              </w:rPr>
-              <w:t>$Y</w:t>
-            </w:r>
-          </w:p>
-        </w:tc>
-        <w:tc>
-          <w:tcPr>
-            <w:tcW w:w="1100" w:type="dxa"/>
-            <w:vAlign w:val="center"/>
-          </w:tcPr>
-          <w:p>
-            <w:pPr>
-              <w:spacing w:after="0" w:line="240" w:lineRule="auto"/>
-              <w:rPr>
-                <w:rFonts w:ascii="Arial" w:hAnsi="Arial" w:cs="Arial"/>
-                <w:b/>
-                <w:noProof/>
-                <w:spacing w:val="0"/>
-                <w:sz w:val="16"/>
-              </w:rPr>
-            </w:pPr>
-            <w:r>
-              <w:rPr>
-                <w:rStyle w:val="Fett"/>
-                <w:rFonts w:ascii="Arial" w:hAnsi="Arial" w:cs="Arial"/>
-                <w:b/>
-                <w:sz w:val="16"/>
-                <w:szCs w:val="16"/>
-              </w:rPr>
-              <w:t>$XN</w:t>
-            </w:r>
-          </w:p>
-        </w:tc>
-        <w:tc>
-          <w:tcPr>
-            <w:tcW w:w="1026" w:type="dxa"/>
-            <w:vAlign w:val="center"/>
-          </w:tcPr>
-          <w:p>
-            <w:pPr>
-              <w:spacing w:after="0" w:line="240" w:lineRule="auto"/>
-              <w:jc w:val="center"/>
-              <w:rPr>
-                <w:rFonts w:ascii="Arial" w:hAnsi="Arial" w:cs="Arial"/>
-                <w:noProof/>
-                <w:spacing w:val="0"/>
-                <w:sz w:val="16"/>
-              </w:rPr>
-            </w:pPr>
-            <w:r>
-              <w:rPr>
-                <w:rFonts w:ascii="Arial" w:hAnsi="Arial" w:cs="Arial"/>
-                <w:noProof/>
-                <w:spacing w:val="0"/>
-                <w:sz w:val="16"/>
-              </w:rPr>
-              <w:t>$SG</w:t>
-            </w:r>
-          </w:p>
-        </w:tc>
-        <w:tc>
-          <w:tcPr>
-            <w:tcW w:w="709" w:type="dxa"/>
-            <w:vAlign w:val="center"/>
-          </w:tcPr>
-          <w:p>
-            <w:pPr>
-              <w:spacing w:after="0" w:line="240" w:lineRule="auto"/>
-              <w:jc w:val="center"/>
-              <w:rPr>
-                <w:rFonts w:ascii="Arial" w:hAnsi="Arial" w:cs="Arial"/>
-                <w:noProof/>
-                <w:spacing w:val="0"/>
-                <w:sz w:val="16"/>
-              </w:rPr>
-            </w:pPr>
-            <w:r>
-              <w:rPr>
-                <w:rFonts w:ascii="Arial" w:hAnsi="Arial" w:cs="Arial"/>
-                <w:noProof/>
-                <w:spacing w:val="0"/>
-                <w:sz w:val="16"/>
-              </w:rPr>
-              <w:t>$G</w:t>
-            </w:r>
-          </w:p>
-        </w:tc>
-        <w:tc>
-          <w:tcPr>
-            <w:tcW w:w="992" w:type="dxa"/>
-            <w:vAlign w:val="center"/>
-          </w:tcPr>
-          <w:p>
-            <w:pPr>
-              <w:spacing w:after="0" w:line="240" w:lineRule="auto"/>
-              <w:jc w:val="center"/>
-              <w:rPr>
-                <w:rFonts w:ascii="Arial" w:hAnsi="Arial" w:cs="Arial"/>
-                <w:noProof/>
-                <w:spacing w:val="0"/>
-                <w:sz w:val="16"/>
-              </w:rPr>
-            </w:pPr>
-            <w:r>
-              <w:rPr>
-                <w:rFonts w:ascii="Arial" w:hAnsi="Arial" w:cs="Arial"/>
-                <w:noProof/>
-                <w:spacing w:val="0"/>
-                <w:sz w:val="16"/>
-              </w:rPr>
-              <w:t>$BW</w:t>
-            </w:r>
-          </w:p>
-        </w:tc>
-        <w:tc>
-          <w:tcPr>
-            <w:tcW w:w="992" w:type="dxa"/>
-            <w:vAlign w:val="center"/>
-          </w:tcPr>
-          <w:p>
-            <w:pPr>
-              <w:spacing w:after="0" w:line="240" w:lineRule="auto"/>
-              <w:jc w:val="center"/>
-              <w:rPr>
-                <w:rFonts w:ascii="Arial" w:hAnsi="Arial" w:cs="Arial"/>
-                <w:noProof/>
-                <w:spacing w:val="0"/>
-                <w:sz w:val="16"/>
-              </w:rPr>
-            </w:pPr>
-            <w:r>
-              <w:rPr>
-                <w:rFonts w:ascii="Arial" w:hAnsi="Arial" w:cs="Arial"/>
-                <w:noProof/>
-                <w:spacing w:val="0"/>
-                <w:sz w:val="16"/>
-              </w:rPr>
-              <w:t>$AG1</w:t>
-            </w:r>
-          </w:p>
-        </w:tc>
-        <w:tc>
-          <w:tcPr>
-            <w:tcW w:w="1134" w:type="dxa"/>
-            <w:vAlign w:val="center"/>
-          </w:tcPr>
-          <w:p>
-            <w:pPr>
-              <w:spacing w:after="0" w:line="240" w:lineRule="auto"/>
-              <w:jc w:val="center"/>
-              <w:rPr>
-                <w:rFonts w:ascii="Arial" w:hAnsi="Arial" w:cs="Arial"/>
-                <w:noProof/>
-                <w:spacing w:val="0"/>
-                <w:sz w:val="16"/>
-              </w:rPr>
-            </w:pPr>
-            <w:r>
-              <w:rPr>
-                <w:rFonts w:ascii="Arial" w:hAnsi="Arial" w:cs="Arial"/>
-                <w:noProof/>
-                <w:spacing w:val="0"/>
-                <w:sz w:val="16"/>
-              </w:rPr>
-              <w:t>$AG2</w:t>
-            </w:r>
-          </w:p>
-        </w:tc>
-        <w:tc>
-          <w:tcPr>
-            <w:tcW w:w="1559" w:type="dxa"/>
-          </w:tcPr>
-          <w:p>
-            <w:pPr>
-              <w:spacing w:after="0" w:line="240" w:lineRule="auto"/>
-              <w:jc w:val="center"/>
-              <w:rPr>
-                <w:rFonts w:ascii="Arial" w:hAnsi="Arial" w:cs="Arial"/>
-                <w:noProof/>
-                <w:spacing w:val="0"/>
-                <w:sz w:val="16"/>
-              </w:rPr>
-            </w:pPr>
-            <w:r>
-              <w:rPr>
-                <w:rFonts w:ascii="Arial" w:hAnsi="Arial" w:cs="Arial"/>
-                <w:noProof/>
-                <w:spacing w:val="0"/>
-                <w:sz w:val="16"/>
-              </w:rPr>
-              <w:t>$X56</w:t>
-            </w:r>
-          </w:p>
-        </w:tc>
-        <w:tc>
-          <w:tcPr>
-            <w:tcW w:w="1526" w:type="dxa"/>
-          </w:tcPr>
-          <w:p>
-            <w:pPr>
-              <w:spacing w:after="0" w:line="240" w:lineRule="auto"/>
-              <w:jc w:val="center"/>
-              <w:rPr>
-                <w:rFonts w:ascii="Arial" w:hAnsi="Arial" w:cs="Arial"/>
-                <w:noProof/>
-                <w:spacing w:val="0"/>
-                <w:sz w:val="16"/>
-              </w:rPr>
-            </w:pPr>
-            <w:r>
-              <w:rPr>
-                <w:rFonts w:ascii="Arial" w:hAnsi="Arial" w:cs="Arial"/>
-                <w:noProof/>
-                <w:spacing w:val="0"/>
-                <w:sz w:val="16"/>
-              </w:rPr>
-              <w:t>$X4</w:t>
-            </w:r>
-          </w:p>
-        </w:tc>
-        <w:tc>
-          <w:tcPr>
-            <w:tcW w:w="992" w:type="dxa"/>
-          </w:tcPr>
-          <w:p>
-            <w:pPr>
-              <w:spacing w:after="0" w:line="240" w:lineRule="auto"/>
-              <w:jc w:val="center"/>
-              <w:rPr>
-                <w:rFonts w:ascii="Arial" w:hAnsi="Arial" w:cs="Arial"/>
-                <w:noProof/>
-                <w:spacing w:val="0"/>
-                <w:sz w:val="16"/>
-              </w:rPr>
-            </w:pPr>
-          </w:p>
-        </w:tc>
-      </w:tr>
-    </w:tbl>
-    <w:p>
-      <w:pPr>
-        <w:spacing w:after="0" w:line="240" w:lineRule="auto"/>
-        <w:rPr>
-          <w:rFonts w:ascii="Arial" w:eastAsia="Times New Roman" w:hAnsi="Arial" w:cs="Arial"/>
-          <w:b/>
-          <w:noProof/>
-          <w:spacing w:val="0"/>
-          <w:sz w:val="20"/>
-          <w:szCs w:val="20"/>
-          <w:lang w:eastAsia="de-DE"/>
-        </w:rPr>
-      </w:pPr>
-      <w:r>
-        <w:rPr>
-          <w:rFonts w:ascii="Arial" w:eastAsia="Times New Roman" w:hAnsi="Arial" w:cs="Arial"/>
-          <w:b/>
-          <w:noProof/>
-          <w:spacing w:val="0"/>
-          <w:sz w:val="20"/>
-          <w:szCs w:val="20"/>
-          <w:lang w:eastAsia="de-DE"/>
-        </w:rPr>
-        <w:br/>
-        <w:t>Kürzel für die Empfehlung:</w:t>
-      </w:r>
-    </w:p>
-    <w:p>
-      <w:pPr>
-        <w:spacing w:after="0" w:line="240" w:lineRule="auto"/>
-        <w:rPr>
-          <w:rFonts w:ascii="Arial" w:eastAsia="Times New Roman" w:hAnsi="Arial" w:cs="Arial"/>
-          <w:noProof/>
-          <w:spacing w:val="0"/>
-          <w:sz w:val="20"/>
-          <w:szCs w:val="20"/>
-          <w:lang w:eastAsia="de-DE"/>
-        </w:rPr>
-      </w:pPr>
-      <w:r>
-        <w:rPr>
-          <w:rFonts w:ascii="Arial" w:eastAsia="Times New Roman" w:hAnsi="Arial" w:cs="Arial"/>
-          <w:noProof/>
-          <w:spacing w:val="0"/>
-          <w:sz w:val="20"/>
-          <w:szCs w:val="20"/>
-          <w:lang w:eastAsia="de-DE"/>
-        </w:rPr>
-        <w:t>M = Mittelschule, R = Realschule, WS = Wirtschaftsschule, FOS = Fachoberschule, Q = Qualifizierender Abschluss der Mittelschule (als ext. Teilnehmer), MR = mittlerer Schulabschluss der Mittelschule (als ext. Teilnehmer), B = Berufsleben, SLB = Schullaufbahnberatung bei der Beratungslehrkraft, AE = Arbeitseinsatz steigern</w:t>
-      </w:r>
-    </w:p>
-    <w:p>
-      <w:pPr>
-        <w:spacing w:after="0" w:line="240" w:lineRule="auto"/>
-        <w:rPr>
-          <w:rFonts w:ascii="Arial" w:eastAsia="Times New Roman" w:hAnsi="Arial" w:cs="Arial"/>
-          <w:b/>
-          <w:noProof/>
-          <w:spacing w:val="0"/>
-          <w:sz w:val="20"/>
-          <w:szCs w:val="20"/>
-          <w:lang w:eastAsia="de-DE"/>
-        </w:rPr>
-      </w:pPr>
-    </w:p>
-    <w:p>
-      <w:pPr>
-        <w:spacing w:after="0" w:line="240" w:lineRule="auto"/>
-        <w:rPr>
-          <w:rFonts w:ascii="Arial" w:eastAsia="Times New Roman" w:hAnsi="Arial" w:cs="Arial"/>
-          <w:b/>
-          <w:noProof/>
-          <w:spacing w:val="0"/>
-          <w:sz w:val="20"/>
-          <w:szCs w:val="20"/>
-          <w:lang w:eastAsia="de-DE"/>
-        </w:rPr>
-      </w:pPr>
-    </w:p>
-    <w:p>
-      <w:pPr>
-        <w:spacing w:after="0" w:line="240" w:lineRule="auto"/>
-        <w:rPr>
-          <w:rFonts w:ascii="Arial" w:eastAsia="Times New Roman" w:hAnsi="Arial" w:cs="Arial"/>
-          <w:b/>
-          <w:noProof/>
-          <w:spacing w:val="0"/>
-          <w:sz w:val="20"/>
-          <w:szCs w:val="20"/>
-          <w:lang w:eastAsia="de-DE"/>
-        </w:rPr>
-      </w:pPr>
-    </w:p>
-    <w:p>
-      <w:pPr>
-        <w:numPr>
-          <w:ilvl w:val="0"/>
-          <w:numId w:val="3"/>
-        </w:numPr>
-        <w:spacing w:after="0" w:line="240" w:lineRule="auto"/>
-        <w:ind w:left="567" w:hanging="283"/>
-        <w:contextualSpacing/>
-        <w:rPr>
-          <w:rFonts w:ascii="Arial" w:eastAsia="Times New Roman" w:hAnsi="Arial" w:cs="Arial"/>
-          <w:b/>
-          <w:noProof/>
-          <w:spacing w:val="0"/>
-          <w:sz w:val="20"/>
-          <w:szCs w:val="20"/>
-          <w:lang w:eastAsia="de-DE"/>
-        </w:rPr>
-      </w:pPr>
-      <w:r>
-        <w:rPr>
-          <w:rFonts w:ascii="Arial" w:eastAsia="Times New Roman" w:hAnsi="Arial" w:cs="Arial"/>
-          <w:b/>
-          <w:noProof/>
-          <w:spacing w:val="0"/>
-          <w:sz w:val="20"/>
-          <w:szCs w:val="20"/>
-          <w:lang w:eastAsia="de-DE"/>
-        </w:rPr>
-        <w:t>Sonstiges (z.B. Nachholfristen, Gastschüler/innen, Entscheidung über das Bestehen der Probezeit)</w:t>
+        <w:rPr>
+          <w:rFonts w:ascii="Arial" w:eastAsia="Times New Roman" w:hAnsi="Arial" w:cs="Arial"/>
+          <w:b/>
+          <w:noProof/>
+          <w:spacing w:val="0"/>
+          <w:sz w:val="20"/>
+          <w:szCs w:val="20"/>
+          <w:lang w:eastAsia="de-DE"/>
+        </w:rPr>
+      </w:pPr>
+      <w:r>
+        <w:rPr>
+          <w:rFonts w:ascii="Arial" w:eastAsia="Times New Roman" w:hAnsi="Arial" w:cs="Arial"/>
+          <w:b/>
+          <w:noProof/>
+          <w:spacing w:val="0"/>
+          <w:sz w:val="20"/>
+          <w:szCs w:val="20"/>
+          <w:lang w:eastAsia="de-DE"/>
+        </w:rPr>
+        <w:t>(z.B. Nachholfristen, Gastschüler/innen, Probezeit</w:t>
+      </w:r>
+      <w:r>
+        <w:rPr>
+          <w:rFonts w:ascii="Arial" w:eastAsia="Times New Roman" w:hAnsi="Arial" w:cs="Arial"/>
+          <w:b/>
+          <w:noProof/>
+          <w:spacing w:val="0"/>
+          <w:sz w:val="20"/>
+          <w:szCs w:val="20"/>
+          <w:lang w:eastAsia="de-DE"/>
+        </w:rPr>
+        <w:t>, freiwilliger Rücktritt</w:t>
+      </w:r>
+      <w:r>
+        <w:rPr>
+          <w:rFonts w:ascii="Arial" w:eastAsia="Times New Roman" w:hAnsi="Arial" w:cs="Arial"/>
+          <w:b/>
+          <w:noProof/>
+          <w:spacing w:val="0"/>
+          <w:sz w:val="20"/>
+          <w:szCs w:val="20"/>
+          <w:lang w:eastAsia="de-DE"/>
+        </w:rPr>
+        <w:t>)</w:t>
       </w:r>
       <w:r>
         <w:rPr>
@@ -3003,6 +1785,16 @@
                 <w:spacing w:val="0"/>
                 <w:sz w:val="20"/>
               </w:rPr>
+              <w:t>Bemerkung/</w:t>
+            </w:r>
+            <w:r>
+              <w:rPr>
+                <w:rFonts w:ascii="Arial" w:hAnsi="Arial" w:cs="Arial"/>
+                <w:b/>
+                <w:noProof/>
+                <w:spacing w:val="0"/>
+                <w:sz w:val="20"/>
+              </w:rPr>
               <w:t>Empfehlung</w:t>
             </w:r>
           </w:p>
@@ -3259,18 +2051,6 @@
           <w:lang w:eastAsia="de-DE"/>
         </w:rPr>
       </w:pPr>
-      <w:r>
-        <w:rPr>
-          <w:rFonts w:ascii="Arial" w:eastAsia="Times New Roman" w:hAnsi="Arial" w:cs="Arial"/>
-          <w:b/>
-          <w:noProof/>
-          <w:spacing w:val="0"/>
-          <w:sz w:val="20"/>
-          <w:szCs w:val="20"/>
-          <w:lang w:eastAsia="de-DE"/>
-        </w:rPr>
-        <w:br w:type="page"/>
-      </w:r>
     </w:p>
     <w:p>
       <w:pPr>
@@ -3301,7 +2081,6 @@
           <w:szCs w:val="20"/>
           <w:lang w:eastAsia="de-DE"/>
         </w:rPr>
-        <w:lastRenderedPageBreak/>
         <w:t>Klassengemeinschaft</w:t>
       </w:r>
       <w:r>
@@ -4299,7 +3078,7 @@
                 <w:bCs/>
                 <w:noProof/>
               </w:rPr>
-              <w:t>3</w:t>
+              <w:t>2</w:t>
             </w:r>
             <w:r>
               <w:rPr>
@@ -4426,7 +3205,7 @@
         </mc:Choice>
         <mc:Fallback>
           <w:pict>
-            <v:line w14:anchorId="19188359" id="Gerade Verbindung 5" o:spid="_x0000_s1026" style="position:absolute;z-index:-251658240;visibility:visible;mso-wrap-style:square;mso-width-percent:0;mso-height-percent:0;mso-wrap-distance-left:9pt;mso-wrap-distance-top:0;mso-wrap-distance-right:9pt;mso-wrap-distance-bottom:0;mso-position-horizontal:absolute;mso-position-horizontal-relative:page;mso-position-vertical:absolute;mso-position-vertical-relative:page;mso-width-percent:0;mso-height-percent:0;mso-width-relative:margin;mso-height-relative:margin" from="0,421pt" to="11.35pt,421pt" o:gfxdata="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" strokecolor="black [3213]" strokeweight=".5pt">
+            <v:line w14:anchorId="0B21150D" id="Gerade Verbindung 5" o:spid="_x0000_s1026" style="position:absolute;z-index:-251658240;visibility:visible;mso-wrap-style:square;mso-width-percent:0;mso-height-percent:0;mso-wrap-distance-left:9pt;mso-wrap-distance-top:0;mso-wrap-distance-right:9pt;mso-wrap-distance-bottom:0;mso-position-horizontal:absolute;mso-position-horizontal-relative:page;mso-position-vertical:absolute;mso-position-vertical-relative:page;mso-width-percent:0;mso-height-percent:0;mso-width-relative:margin;mso-height-relative:margin" from="0,421pt" to="11.35pt,421pt" o:gfxdata="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" strokecolor="black [3213]" strokeweight=".5pt">
               <w10:wrap anchorx="page" anchory="page"/>
             </v:line>
           </w:pict>
@@ -4504,7 +3283,7 @@
         </mc:Choice>
         <mc:Fallback>
           <w:pict>
-            <v:line w14:anchorId="04AAABC3" id="Gerade Verbindung 6" o:spid="_x0000_s1026" style="position:absolute;z-index:-251659264;visibility:visible;mso-wrap-style:square;mso-width-percent:0;mso-height-percent:0;mso-wrap-distance-left:9pt;mso-wrap-distance-top:0;mso-wrap-distance-right:9pt;mso-wrap-distance-bottom:0;mso-position-horizontal:absolute;mso-position-horizontal-relative:page;mso-position-vertical:absolute;mso-position-vertical-relative:page;mso-width-percent:0;mso-height-percent:0;mso-width-relative:margin;mso-height-relative:margin" from="0,297.7pt" to="11.35pt,297.7pt" o:gfxdata="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" strokecolor="black [3213]" strokeweight=".5pt">
+            <v:line w14:anchorId="1D6715B7" id="Gerade Verbindung 6" o:spid="_x0000_s1026" style="position:absolute;z-index:-251659264;visibility:visible;mso-wrap-style:square;mso-width-percent:0;mso-height-percent:0;mso-wrap-distance-left:9pt;mso-wrap-distance-top:0;mso-wrap-distance-right:9pt;mso-wrap-distance-bottom:0;mso-position-horizontal:absolute;mso-position-horizontal-relative:page;mso-position-vertical:absolute;mso-position-vertical-relative:page;mso-width-percent:0;mso-height-percent:0;mso-width-relative:margin;mso-height-relative:margin" from="0,297.7pt" to="11.35pt,297.7pt" o:gfxdata="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" strokecolor="black [3213]" strokeweight=".5pt">
               <w10:wrap anchorx="page" anchory="page"/>
             </v:line>
           </w:pict>
@@ -5692,7 +4471,7 @@
 </file>
 
 <file path=customXml/itemProps1.xml><?xml version="1.0" encoding="utf-8"?>
-<ds:datastoreItem xmlns:ds="http://schemas.openxmlformats.org/officeDocument/2006/customXml" ds:itemID="{8774FB06-4617-45B9-836C-A01D431C4F48}">
+<ds:datastoreItem xmlns:ds="http://schemas.openxmlformats.org/officeDocument/2006/customXml" ds:itemID="{8D1C13EE-FB1C-474F-9F00-66E51028C1FA}">
   <ds:schemaRefs>
     <ds:schemaRef ds:uri="http://schemas.openxmlformats.org/officeDocument/2006/bibliography"/>
   </ds:schemaRefs>

</xml_diff>

<commit_message>
Brief zu Begabung, Einsatz, Würdigung ergänzt
</commit_message>
<xml_diff>
--- a/data/Formulare/Halbjahresbericht/Pädagogische_Konferenz_Protokoll_zum_Halbjahr.docx
+++ b/data/Formulare/Halbjahresbericht/Pädagogische_Konferenz_Protokoll_zum_Halbjahr.docx
@@ -1050,8 +1050,6 @@
           <w:szCs w:val="24"/>
         </w:rPr>
       </w:pPr>
-      <w:bookmarkStart w:id="0" w:name="_GoBack"/>
-      <w:bookmarkEnd w:id="0"/>
     </w:p>
     <w:p>
       <w:pPr>
@@ -1671,6 +1669,20 @@
         </w:rPr>
         <w:t>, freiwilliger Rücktritt</w:t>
       </w:r>
+      <w:r>
+        <w:rPr>
+          <w:rFonts w:ascii="Arial" w:eastAsia="Times New Roman" w:hAnsi="Arial" w:cs="Arial"/>
+          <w:b/>
+          <w:noProof/>
+          <w:spacing w:val="0"/>
+          <w:sz w:val="20"/>
+          <w:szCs w:val="20"/>
+          <w:lang w:eastAsia="de-DE"/>
+        </w:rPr>
+        <w:t>, besonders begabte Schüler/innen</w:t>
+      </w:r>
+      <w:bookmarkStart w:id="0" w:name="_GoBack"/>
+      <w:bookmarkEnd w:id="0"/>
       <w:r>
         <w:rPr>
           <w:rFonts w:ascii="Arial" w:eastAsia="Times New Roman" w:hAnsi="Arial" w:cs="Arial"/>
@@ -3205,7 +3217,7 @@
         </mc:Choice>
         <mc:Fallback>
           <w:pict>
-            <v:line w14:anchorId="0B21150D" id="Gerade Verbindung 5" o:spid="_x0000_s1026" style="position:absolute;z-index:-251658240;visibility:visible;mso-wrap-style:square;mso-width-percent:0;mso-height-percent:0;mso-wrap-distance-left:9pt;mso-wrap-distance-top:0;mso-wrap-distance-right:9pt;mso-wrap-distance-bottom:0;mso-position-horizontal:absolute;mso-position-horizontal-relative:page;mso-position-vertical:absolute;mso-position-vertical-relative:page;mso-width-percent:0;mso-height-percent:0;mso-width-relative:margin;mso-height-relative:margin" from="0,421pt" to="11.35pt,421pt" o:gfxdata="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" strokecolor="black [3213]" strokeweight=".5pt">
+            <v:line w14:anchorId="05B8EE65" id="Gerade Verbindung 5" o:spid="_x0000_s1026" style="position:absolute;z-index:-251658240;visibility:visible;mso-wrap-style:square;mso-width-percent:0;mso-height-percent:0;mso-wrap-distance-left:9pt;mso-wrap-distance-top:0;mso-wrap-distance-right:9pt;mso-wrap-distance-bottom:0;mso-position-horizontal:absolute;mso-position-horizontal-relative:page;mso-position-vertical:absolute;mso-position-vertical-relative:page;mso-width-percent:0;mso-height-percent:0;mso-width-relative:margin;mso-height-relative:margin" from="0,421pt" to="11.35pt,421pt" o:gfxdata="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" strokecolor="black [3213]" strokeweight=".5pt">
               <w10:wrap anchorx="page" anchory="page"/>
             </v:line>
           </w:pict>
@@ -3283,7 +3295,7 @@
         </mc:Choice>
         <mc:Fallback>
           <w:pict>
-            <v:line w14:anchorId="1D6715B7" id="Gerade Verbindung 6" o:spid="_x0000_s1026" style="position:absolute;z-index:-251659264;visibility:visible;mso-wrap-style:square;mso-width-percent:0;mso-height-percent:0;mso-wrap-distance-left:9pt;mso-wrap-distance-top:0;mso-wrap-distance-right:9pt;mso-wrap-distance-bottom:0;mso-position-horizontal:absolute;mso-position-horizontal-relative:page;mso-position-vertical:absolute;mso-position-vertical-relative:page;mso-width-percent:0;mso-height-percent:0;mso-width-relative:margin;mso-height-relative:margin" from="0,297.7pt" to="11.35pt,297.7pt" o:gfxdata="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" strokecolor="black [3213]" strokeweight=".5pt">
+            <v:line w14:anchorId="750219D7" id="Gerade Verbindung 6" o:spid="_x0000_s1026" style="position:absolute;z-index:-251659264;visibility:visible;mso-wrap-style:square;mso-width-percent:0;mso-height-percent:0;mso-wrap-distance-left:9pt;mso-wrap-distance-top:0;mso-wrap-distance-right:9pt;mso-wrap-distance-bottom:0;mso-position-horizontal:absolute;mso-position-horizontal-relative:page;mso-position-vertical:absolute;mso-position-vertical-relative:page;mso-width-percent:0;mso-height-percent:0;mso-width-relative:margin;mso-height-relative:margin" from="0,297.7pt" to="11.35pt,297.7pt" o:gfxdata="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" strokecolor="black [3213]" strokeweight=".5pt">
               <w10:wrap anchorx="page" anchory="page"/>
             </v:line>
           </w:pict>
@@ -4471,7 +4483,7 @@
 </file>
 
 <file path=customXml/itemProps1.xml><?xml version="1.0" encoding="utf-8"?>
-<ds:datastoreItem xmlns:ds="http://schemas.openxmlformats.org/officeDocument/2006/customXml" ds:itemID="{8D1C13EE-FB1C-474F-9F00-66E51028C1FA}">
+<ds:datastoreItem xmlns:ds="http://schemas.openxmlformats.org/officeDocument/2006/customXml" ds:itemID="{3414538E-C924-4E30-B7A2-7A7635D060D7}">
   <ds:schemaRefs>
     <ds:schemaRef ds:uri="http://schemas.openxmlformats.org/officeDocument/2006/bibliography"/>
   </ds:schemaRefs>

</xml_diff>